<commit_message>
Update Do the following things to remotely access Raspberry Pi from your laptop.docx
</commit_message>
<xml_diff>
--- a/Raspberry Pi 4 OS Remote Access/Do the following things to remotely access Raspberry Pi from your laptop.docx
+++ b/Raspberry Pi 4 OS Remote Access/Do the following things to remotely access Raspberry Pi from your laptop.docx
@@ -53,8 +53,6 @@
         </w:rPr>
         <w:t>from</w:t>
       </w:r>
-      <w:bookmarkStart w:id="0" w:name="_GoBack"/>
-      <w:bookmarkEnd w:id="0"/>
       <w:r>
         <w:rPr>
           <w:rFonts w:ascii="Times New Roman" w:eastAsia="Times New Roman" w:hAnsi="Times New Roman" w:cs="Times New Roman"/>
@@ -679,25 +677,23 @@
           <w:sz w:val="24"/>
           <w:szCs w:val="24"/>
         </w:rPr>
-        <w:t xml:space="preserve">12. Click Open. </w:t>
-      </w:r>
-      <w:proofErr w:type="gramStart"/>
-      <w:r>
-        <w:rPr>
-          <w:rFonts w:ascii="Times New Roman" w:eastAsia="Times New Roman" w:hAnsi="Times New Roman" w:cs="Times New Roman"/>
-          <w:sz w:val="24"/>
-          <w:szCs w:val="24"/>
-        </w:rPr>
-        <w:t>it</w:t>
-      </w:r>
-      <w:proofErr w:type="gramEnd"/>
-      <w:r>
-        <w:rPr>
-          <w:rFonts w:ascii="Times New Roman" w:eastAsia="Times New Roman" w:hAnsi="Times New Roman" w:cs="Times New Roman"/>
-          <w:sz w:val="24"/>
-          <w:szCs w:val="24"/>
-        </w:rPr>
-        <w:t xml:space="preserve"> will open a terminal window. In terminal window login using username (</w:t>
+        <w:t>12. Click Open. I</w:t>
+      </w:r>
+      <w:r>
+        <w:rPr>
+          <w:rFonts w:ascii="Times New Roman" w:eastAsia="Times New Roman" w:hAnsi="Times New Roman" w:cs="Times New Roman"/>
+          <w:sz w:val="24"/>
+          <w:szCs w:val="24"/>
+        </w:rPr>
+        <w:t>t will open a terminal window. In termin</w:t>
+      </w:r>
+      <w:r>
+        <w:rPr>
+          <w:rFonts w:ascii="Times New Roman" w:eastAsia="Times New Roman" w:hAnsi="Times New Roman" w:cs="Times New Roman"/>
+          <w:sz w:val="24"/>
+          <w:szCs w:val="24"/>
+        </w:rPr>
+        <w:t xml:space="preserve">al window login using username </w:t>
       </w:r>
       <w:proofErr w:type="spellStart"/>
       <w:r>
@@ -717,7 +713,7 @@
           <w:sz w:val="24"/>
           <w:szCs w:val="24"/>
         </w:rPr>
-        <w:t>) and password (</w:t>
+        <w:t xml:space="preserve"> and password </w:t>
       </w:r>
       <w:r>
         <w:rPr>
@@ -728,14 +724,6 @@
           <w:szCs w:val="24"/>
         </w:rPr>
         <w:t>1234</w:t>
-      </w:r>
-      <w:r>
-        <w:rPr>
-          <w:rFonts w:ascii="Times New Roman" w:eastAsia="Times New Roman" w:hAnsi="Times New Roman" w:cs="Times New Roman"/>
-          <w:sz w:val="24"/>
-          <w:szCs w:val="24"/>
-        </w:rPr>
-        <w:t>)</w:t>
       </w:r>
     </w:p>
     <w:p>
@@ -1519,6 +1507,7 @@
           <w:szCs w:val="24"/>
         </w:rPr>
       </w:pPr>
+      <w:bookmarkStart w:id="0" w:name="_GoBack"/>
       <w:r>
         <w:rPr>
           <w:rFonts w:ascii="Times New Roman" w:eastAsia="Times New Roman" w:hAnsi="Times New Roman" w:cs="Times New Roman"/>
@@ -1528,6 +1517,7 @@
         <w:t>22. Now you can do what things necessary to do. I open the terminal and check my IP address.</w:t>
       </w:r>
     </w:p>
+    <w:bookmarkEnd w:id="0"/>
     <w:p>
       <w:pPr>
         <w:spacing w:before="100" w:beforeAutospacing="1" w:after="100" w:afterAutospacing="1" w:line="240" w:lineRule="auto"/>

</xml_diff>